<commit_message>
Update To - Do List Υπαλλήλου.docx
</commit_message>
<xml_diff>
--- a/3ο Παραδοτέο/Robustness - Use case Δημήτρη/To - Do List Υπαλλήλου.docx
+++ b/3ο Παραδοτέο/Robustness - Use case Δημήτρη/To - Do List Υπαλλήλου.docx
@@ -2,6 +2,7 @@
 <file path=word/document.xml><?xml version="1.0" encoding="utf-8"?>
 <w:document xmlns:wpc="http://schemas.microsoft.com/office/word/2010/wordprocessingCanvas" xmlns:cx="http://schemas.microsoft.com/office/drawing/2014/chartex" xmlns:cx1="http://schemas.microsoft.com/office/drawing/2015/9/8/chartex" xmlns:cx2="http://schemas.microsoft.com/office/drawing/2015/10/21/chartex" xmlns:cx3="http://schemas.microsoft.com/office/drawing/2016/5/9/chartex" xmlns:cx4="http://schemas.microsoft.com/office/drawing/2016/5/10/chartex" xmlns:cx5="http://schemas.microsoft.com/office/drawing/2016/5/11/chartex" xmlns:cx6="http://schemas.microsoft.com/office/drawing/2016/5/12/chartex" xmlns:cx7="http://schemas.microsoft.com/office/drawing/2016/5/13/chartex" xmlns:cx8="http://schemas.microsoft.com/office/drawing/2016/5/14/chartex" xmlns:mc="http://schemas.openxmlformats.org/markup-compatibility/2006" xmlns:aink="http://schemas.microsoft.com/office/drawing/2016/ink" xmlns:am3d="http://schemas.microsoft.com/office/drawing/2017/model3d" xmlns:o="urn:schemas-microsoft-com:office:office" xmlns:r="http://schemas.openxmlformats.org/officeDocument/2006/relationships" xmlns:m="http://schemas.openxmlformats.org/officeDocument/2006/math" xmlns:v="urn:schemas-microsoft-com:vml" xmlns:wp14="http://schemas.microsoft.com/office/word/2010/wordprocessingDrawing" xmlns:wp="http://schemas.openxmlformats.org/drawingml/2006/wordprocessingDrawing" xmlns:w10="urn:schemas-microsoft-com:office:word" xmlns:w="http://schemas.openxmlformats.org/wordprocessingml/2006/main" xmlns:w14="http://schemas.microsoft.com/office/word/2010/wordml" xmlns:w15="http://schemas.microsoft.com/office/word/2012/wordml" xmlns:w16cid="http://schemas.microsoft.com/office/word/2016/wordml/cid" xmlns:w16se="http://schemas.microsoft.com/office/word/2015/wordml/symex" xmlns:wpg="http://schemas.microsoft.com/office/word/2010/wordprocessingGroup" xmlns:wpi="http://schemas.microsoft.com/office/word/2010/wordprocessingInk" xmlns:wne="http://schemas.microsoft.com/office/word/2006/wordml" xmlns:wps="http://schemas.microsoft.com/office/word/2010/wordprocessingShape" mc:Ignorable="w14 w15 w16se w16cid wp14">
   <w:body>
+    <w:p/>
     <w:p>
       <w:r>
         <w:rPr>
@@ -25,7 +26,7 @@
                     </pic:cNvPicPr>
                   </pic:nvPicPr>
                   <pic:blipFill>
-                    <a:blip r:embed="rId4">
+                    <a:blip r:embed="rId5">
                       <a:extLst>
                         <a:ext uri="{28A0092B-C50C-407E-A947-70E740481C1C}">
                           <a14:useLocalDpi xmlns:a14="http://schemas.microsoft.com/office/drawing/2010/main" val="0"/>
@@ -57,7 +58,1712 @@
         </w:drawing>
       </w:r>
     </w:p>
-    <w:p/>
+    <w:p>
+      <w:pPr>
+        <w:rPr>
+          <w:b/>
+          <w:bCs/>
+        </w:rPr>
+      </w:pPr>
+    </w:p>
+    <w:p>
+      <w:pPr>
+        <w:jc w:val="center"/>
+        <w:rPr>
+          <w:b/>
+          <w:bCs/>
+        </w:rPr>
+      </w:pPr>
+    </w:p>
+    <w:p>
+      <w:pPr>
+        <w:jc w:val="center"/>
+        <w:rPr>
+          <w:b/>
+          <w:bCs/>
+        </w:rPr>
+      </w:pPr>
+    </w:p>
+    <w:p>
+      <w:pPr>
+        <w:jc w:val="center"/>
+        <w:rPr>
+          <w:b/>
+          <w:bCs/>
+        </w:rPr>
+      </w:pPr>
+    </w:p>
+    <w:p>
+      <w:pPr>
+        <w:jc w:val="center"/>
+        <w:rPr>
+          <w:b/>
+          <w:bCs/>
+        </w:rPr>
+      </w:pPr>
+      <w:r>
+        <w:rPr>
+          <w:b/>
+          <w:bCs/>
+        </w:rPr>
+        <w:t>Use Cases</w:t>
+      </w:r>
+    </w:p>
+    <w:p>
+      <w:pPr>
+        <w:ind w:left="720" w:hanging="360"/>
+        <w:jc w:val="center"/>
+        <w:rPr>
+          <w:b/>
+          <w:bCs/>
+          <w:lang w:val="el-GR"/>
+        </w:rPr>
+      </w:pPr>
+    </w:p>
+    <w:p>
+      <w:pPr>
+        <w:ind w:left="720" w:hanging="360"/>
+        <w:jc w:val="center"/>
+        <w:rPr>
+          <w:b/>
+          <w:bCs/>
+          <w:lang w:val="el-GR"/>
+        </w:rPr>
+      </w:pPr>
+      <w:r>
+        <w:rPr>
+          <w:b/>
+          <w:bCs/>
+          <w:lang w:val="el-GR"/>
+        </w:rPr>
+        <w:t xml:space="preserve">Βασική Ροή Σεναρίου: Ο υπάλληλος επιθυμεί να </w:t>
+      </w:r>
+      <w:r>
+        <w:rPr>
+          <w:b/>
+          <w:bCs/>
+          <w:lang w:val="el-GR"/>
+        </w:rPr>
+        <w:t xml:space="preserve">επεξεργαστεί μία υπάρχουσα </w:t>
+      </w:r>
+      <w:r>
+        <w:rPr>
+          <w:b/>
+          <w:bCs/>
+        </w:rPr>
+        <w:t>To</w:t>
+      </w:r>
+      <w:r>
+        <w:rPr>
+          <w:b/>
+          <w:bCs/>
+          <w:lang w:val="el-GR"/>
+        </w:rPr>
+        <w:t xml:space="preserve"> </w:t>
+      </w:r>
+      <w:r>
+        <w:rPr>
+          <w:b/>
+          <w:bCs/>
+          <w:lang w:val="el-GR"/>
+        </w:rPr>
+        <w:t>–</w:t>
+      </w:r>
+      <w:r>
+        <w:rPr>
+          <w:b/>
+          <w:bCs/>
+          <w:lang w:val="el-GR"/>
+        </w:rPr>
+        <w:t xml:space="preserve"> </w:t>
+      </w:r>
+      <w:r>
+        <w:rPr>
+          <w:b/>
+          <w:bCs/>
+        </w:rPr>
+        <w:t>Do</w:t>
+      </w:r>
+      <w:r>
+        <w:rPr>
+          <w:b/>
+          <w:bCs/>
+          <w:lang w:val="el-GR"/>
+        </w:rPr>
+        <w:t xml:space="preserve"> </w:t>
+      </w:r>
+      <w:r>
+        <w:rPr>
+          <w:b/>
+          <w:bCs/>
+          <w:lang w:val="el-GR"/>
+        </w:rPr>
+        <w:t>λίστα.</w:t>
+      </w:r>
+    </w:p>
+    <w:p>
+      <w:pPr>
+        <w:pStyle w:val="a3"/>
+        <w:rPr>
+          <w:lang w:val="el-GR"/>
+        </w:rPr>
+      </w:pPr>
+      <w:bookmarkStart w:id="0" w:name="_Hlk38713655"/>
+    </w:p>
+    <w:p>
+      <w:pPr>
+        <w:pStyle w:val="a3"/>
+        <w:numPr>
+          <w:ilvl w:val="0"/>
+          <w:numId w:val="1"/>
+        </w:numPr>
+        <w:rPr>
+          <w:lang w:val="el-GR"/>
+        </w:rPr>
+      </w:pPr>
+      <w:r>
+        <w:rPr>
+          <w:lang w:val="el-GR"/>
+        </w:rPr>
+        <w:t xml:space="preserve">Χρησιμοποιώντας την επιλογή αναζήτησης, αναζητά την </w:t>
+      </w:r>
+      <w:r>
+        <w:t>To</w:t>
+      </w:r>
+      <w:r>
+        <w:rPr>
+          <w:lang w:val="el-GR"/>
+        </w:rPr>
+        <w:t xml:space="preserve"> </w:t>
+      </w:r>
+      <w:r>
+        <w:rPr>
+          <w:lang w:val="el-GR"/>
+        </w:rPr>
+        <w:t>-</w:t>
+      </w:r>
+      <w:r>
+        <w:rPr>
+          <w:lang w:val="el-GR"/>
+        </w:rPr>
+        <w:t xml:space="preserve"> </w:t>
+      </w:r>
+      <w:r>
+        <w:t>Do</w:t>
+      </w:r>
+      <w:r>
+        <w:rPr>
+          <w:lang w:val="el-GR"/>
+        </w:rPr>
+        <w:t xml:space="preserve"> </w:t>
+      </w:r>
+      <w:r>
+        <w:rPr>
+          <w:lang w:val="el-GR"/>
+        </w:rPr>
+        <w:t>Λίστα που επιθυμεί να επεξεργαστεί.</w:t>
+      </w:r>
+    </w:p>
+    <w:bookmarkEnd w:id="0"/>
+    <w:p>
+      <w:pPr>
+        <w:pStyle w:val="a3"/>
+        <w:numPr>
+          <w:ilvl w:val="0"/>
+          <w:numId w:val="1"/>
+        </w:numPr>
+        <w:rPr>
+          <w:lang w:val="el-GR"/>
+        </w:rPr>
+      </w:pPr>
+      <w:r>
+        <w:rPr>
+          <w:lang w:val="el-GR"/>
+        </w:rPr>
+        <w:t xml:space="preserve">Από τα αποτελέσματα αναζήτησης, επιλέγει την </w:t>
+      </w:r>
+      <w:r>
+        <w:t>To</w:t>
+      </w:r>
+      <w:r>
+        <w:rPr>
+          <w:lang w:val="el-GR"/>
+        </w:rPr>
+        <w:t xml:space="preserve"> </w:t>
+      </w:r>
+      <w:r>
+        <w:rPr>
+          <w:lang w:val="el-GR"/>
+        </w:rPr>
+        <w:t>–</w:t>
+      </w:r>
+      <w:r>
+        <w:rPr>
+          <w:lang w:val="el-GR"/>
+        </w:rPr>
+        <w:t xml:space="preserve"> </w:t>
+      </w:r>
+      <w:r>
+        <w:t>Do</w:t>
+      </w:r>
+      <w:r>
+        <w:rPr>
+          <w:lang w:val="el-GR"/>
+        </w:rPr>
+        <w:t xml:space="preserve"> </w:t>
+      </w:r>
+      <w:r>
+        <w:rPr>
+          <w:lang w:val="el-GR"/>
+        </w:rPr>
+        <w:t>Λίστα που επιθυμεί να επεξεργαστεί.</w:t>
+      </w:r>
+    </w:p>
+    <w:p>
+      <w:pPr>
+        <w:pStyle w:val="a3"/>
+        <w:numPr>
+          <w:ilvl w:val="0"/>
+          <w:numId w:val="1"/>
+        </w:numPr>
+        <w:rPr>
+          <w:lang w:val="el-GR"/>
+        </w:rPr>
+      </w:pPr>
+      <w:r>
+        <w:rPr>
+          <w:lang w:val="el-GR"/>
+        </w:rPr>
+        <w:t xml:space="preserve">Μετά την επιλογή, </w:t>
+      </w:r>
+      <w:r>
+        <w:rPr>
+          <w:lang w:val="el-GR"/>
+        </w:rPr>
+        <w:t xml:space="preserve">εμφανίζεται η </w:t>
+      </w:r>
+      <w:r>
+        <w:t>To</w:t>
+      </w:r>
+      <w:r>
+        <w:rPr>
+          <w:lang w:val="el-GR"/>
+        </w:rPr>
+        <w:t xml:space="preserve"> – </w:t>
+      </w:r>
+      <w:r>
+        <w:t>Do</w:t>
+      </w:r>
+      <w:r>
+        <w:rPr>
+          <w:lang w:val="el-GR"/>
+        </w:rPr>
+        <w:t xml:space="preserve"> λίστα, καθώς και οι δυνατότητες επεξεργασίας της.</w:t>
+      </w:r>
+    </w:p>
+    <w:p>
+      <w:pPr>
+        <w:rPr>
+          <w:lang w:val="el-GR"/>
+        </w:rPr>
+      </w:pPr>
+    </w:p>
+    <w:p>
+      <w:pPr>
+        <w:rPr>
+          <w:lang w:val="el-GR"/>
+        </w:rPr>
+      </w:pPr>
+    </w:p>
+    <w:p>
+      <w:pPr>
+        <w:ind w:left="720" w:hanging="360"/>
+        <w:jc w:val="center"/>
+        <w:rPr>
+          <w:b/>
+          <w:bCs/>
+          <w:lang w:val="el-GR"/>
+        </w:rPr>
+      </w:pPr>
+      <w:r>
+        <w:rPr>
+          <w:b/>
+          <w:bCs/>
+          <w:lang w:val="el-GR"/>
+        </w:rPr>
+        <w:lastRenderedPageBreak/>
+        <w:t>1</w:t>
+      </w:r>
+      <w:r>
+        <w:rPr>
+          <w:b/>
+          <w:bCs/>
+          <w:vertAlign w:val="superscript"/>
+          <w:lang w:val="el-GR"/>
+        </w:rPr>
+        <w:t>η</w:t>
+      </w:r>
+      <w:r>
+        <w:rPr>
+          <w:b/>
+          <w:bCs/>
+          <w:lang w:val="el-GR"/>
+        </w:rPr>
+        <w:t xml:space="preserve"> Εναλλακτική Ροή Σεναρίου: Ο υπάλληλος επιθυμεί να </w:t>
+      </w:r>
+      <w:r>
+        <w:rPr>
+          <w:b/>
+          <w:bCs/>
+          <w:lang w:val="el-GR"/>
+        </w:rPr>
+        <w:t xml:space="preserve">επεξεργαστεί μία </w:t>
+      </w:r>
+      <w:r>
+        <w:rPr>
+          <w:b/>
+          <w:bCs/>
+        </w:rPr>
+        <w:t>To</w:t>
+      </w:r>
+      <w:r>
+        <w:rPr>
+          <w:b/>
+          <w:bCs/>
+          <w:lang w:val="el-GR"/>
+        </w:rPr>
+        <w:t xml:space="preserve"> </w:t>
+      </w:r>
+      <w:r>
+        <w:rPr>
+          <w:b/>
+          <w:bCs/>
+          <w:lang w:val="el-GR"/>
+        </w:rPr>
+        <w:t>–</w:t>
+      </w:r>
+      <w:r>
+        <w:rPr>
+          <w:b/>
+          <w:bCs/>
+          <w:lang w:val="el-GR"/>
+        </w:rPr>
+        <w:t xml:space="preserve"> </w:t>
+      </w:r>
+      <w:r>
+        <w:rPr>
+          <w:b/>
+          <w:bCs/>
+        </w:rPr>
+        <w:t>Do</w:t>
+      </w:r>
+      <w:r>
+        <w:rPr>
+          <w:b/>
+          <w:bCs/>
+          <w:lang w:val="el-GR"/>
+        </w:rPr>
+        <w:t xml:space="preserve"> </w:t>
+      </w:r>
+      <w:r>
+        <w:rPr>
+          <w:b/>
+          <w:bCs/>
+          <w:lang w:val="el-GR"/>
+        </w:rPr>
+        <w:t>λίστα, η οποία δεν υπάρχει, οπότε την δημιουργεί.</w:t>
+      </w:r>
+    </w:p>
+    <w:p>
+      <w:pPr>
+        <w:ind w:left="360"/>
+        <w:jc w:val="center"/>
+        <w:rPr>
+          <w:lang w:val="el-GR"/>
+        </w:rPr>
+      </w:pPr>
+    </w:p>
+    <w:p>
+      <w:pPr>
+        <w:ind w:left="1440" w:hanging="1080"/>
+        <w:rPr>
+          <w:lang w:val="el-GR"/>
+        </w:rPr>
+      </w:pPr>
+      <w:r>
+        <w:rPr>
+          <w:lang w:val="el-GR"/>
+        </w:rPr>
+        <w:t>1.α.1.</w:t>
+      </w:r>
+      <w:r>
+        <w:rPr>
+          <w:lang w:val="el-GR"/>
+        </w:rPr>
+        <w:tab/>
+      </w:r>
+      <w:r>
+        <w:rPr>
+          <w:lang w:val="el-GR"/>
+        </w:rPr>
+        <w:t xml:space="preserve">Χρησιμοποιώντας την επιλογή αναζήτησης, αναζητά την </w:t>
+      </w:r>
+      <w:r>
+        <w:t>To</w:t>
+      </w:r>
+      <w:r>
+        <w:rPr>
+          <w:lang w:val="el-GR"/>
+        </w:rPr>
+        <w:t xml:space="preserve"> - </w:t>
+      </w:r>
+      <w:r>
+        <w:t>Do</w:t>
+      </w:r>
+      <w:r>
+        <w:rPr>
+          <w:lang w:val="el-GR"/>
+        </w:rPr>
+        <w:t xml:space="preserve"> Λίστα που επιθυμεί να επεξεργαστεί.</w:t>
+      </w:r>
+    </w:p>
+    <w:p>
+      <w:pPr>
+        <w:ind w:left="360"/>
+        <w:rPr>
+          <w:lang w:val="el-GR"/>
+        </w:rPr>
+      </w:pPr>
+      <w:r>
+        <w:rPr>
+          <w:lang w:val="el-GR"/>
+        </w:rPr>
+        <w:t>1.α.2.</w:t>
+      </w:r>
+      <w:r>
+        <w:rPr>
+          <w:lang w:val="el-GR"/>
+        </w:rPr>
+        <w:tab/>
+        <w:t>Στα αποτελέσματα αναζήτησης, δεν εμφανίζεται η επιθυμητή λίστα</w:t>
+      </w:r>
+      <w:r>
+        <w:rPr>
+          <w:lang w:val="el-GR"/>
+        </w:rPr>
+        <w:t>.</w:t>
+      </w:r>
+    </w:p>
+    <w:p>
+      <w:pPr>
+        <w:ind w:left="360"/>
+        <w:rPr>
+          <w:lang w:val="el-GR"/>
+        </w:rPr>
+      </w:pPr>
+      <w:r>
+        <w:rPr>
+          <w:lang w:val="el-GR"/>
+        </w:rPr>
+        <w:t>1.α.3.</w:t>
+      </w:r>
+      <w:r>
+        <w:rPr>
+          <w:lang w:val="el-GR"/>
+        </w:rPr>
+        <w:tab/>
+        <w:t xml:space="preserve">Ο χρήστης επιλέγει να δημιουργήσει μία νέα </w:t>
+      </w:r>
+      <w:r>
+        <w:t>To</w:t>
+      </w:r>
+      <w:r>
+        <w:rPr>
+          <w:lang w:val="el-GR"/>
+        </w:rPr>
+        <w:t xml:space="preserve"> </w:t>
+      </w:r>
+      <w:r>
+        <w:rPr>
+          <w:lang w:val="el-GR"/>
+        </w:rPr>
+        <w:t>–</w:t>
+      </w:r>
+      <w:r>
+        <w:rPr>
+          <w:lang w:val="el-GR"/>
+        </w:rPr>
+        <w:t xml:space="preserve"> </w:t>
+      </w:r>
+      <w:r>
+        <w:t>Do</w:t>
+      </w:r>
+      <w:r>
+        <w:rPr>
+          <w:lang w:val="el-GR"/>
+        </w:rPr>
+        <w:t xml:space="preserve"> </w:t>
+      </w:r>
+      <w:r>
+        <w:rPr>
+          <w:lang w:val="el-GR"/>
+        </w:rPr>
+        <w:t>Λίστα.</w:t>
+      </w:r>
+    </w:p>
+    <w:p>
+      <w:pPr>
+        <w:ind w:left="1440" w:hanging="1080"/>
+        <w:rPr>
+          <w:lang w:val="el-GR"/>
+        </w:rPr>
+      </w:pPr>
+      <w:r>
+        <w:rPr>
+          <w:lang w:val="el-GR"/>
+        </w:rPr>
+        <w:t>1.α.4.</w:t>
+      </w:r>
+      <w:r>
+        <w:rPr>
+          <w:lang w:val="el-GR"/>
+        </w:rPr>
+        <w:tab/>
+        <w:t>Εμφανίζονται οι δυνατότητες μορφοποίησης της νέας λίστας, τόσο οι προ εγκατεστημένες όσο και οι δυνατότητες που έχει προσθέσει ο χρήστης.</w:t>
+      </w:r>
+    </w:p>
+    <w:p>
+      <w:pPr>
+        <w:ind w:left="1440" w:hanging="1080"/>
+        <w:rPr>
+          <w:lang w:val="el-GR"/>
+        </w:rPr>
+      </w:pPr>
+      <w:r>
+        <w:rPr>
+          <w:lang w:val="el-GR"/>
+        </w:rPr>
+        <w:t>1.α.5.</w:t>
+      </w:r>
+      <w:r>
+        <w:rPr>
+          <w:lang w:val="el-GR"/>
+        </w:rPr>
+        <w:tab/>
+        <w:t xml:space="preserve">Ολοκληρώνοντας την επεξεργασία της </w:t>
+      </w:r>
+      <w:r>
+        <w:t>To</w:t>
+      </w:r>
+      <w:r>
+        <w:rPr>
+          <w:lang w:val="el-GR"/>
+        </w:rPr>
+        <w:t xml:space="preserve"> </w:t>
+      </w:r>
+      <w:r>
+        <w:rPr>
+          <w:lang w:val="el-GR"/>
+        </w:rPr>
+        <w:t>–</w:t>
+      </w:r>
+      <w:r>
+        <w:rPr>
+          <w:lang w:val="el-GR"/>
+        </w:rPr>
+        <w:t xml:space="preserve"> </w:t>
+      </w:r>
+      <w:r>
+        <w:t>Do</w:t>
+      </w:r>
+      <w:r>
+        <w:rPr>
+          <w:lang w:val="el-GR"/>
+        </w:rPr>
+        <w:t xml:space="preserve"> </w:t>
+      </w:r>
+      <w:r>
+        <w:rPr>
+          <w:lang w:val="el-GR"/>
+        </w:rPr>
+        <w:t>Λίστας, ο χρήστης επιλέγει να την αποθηκεύσει.</w:t>
+      </w:r>
+    </w:p>
+    <w:p>
+      <w:pPr>
+        <w:rPr>
+          <w:lang w:val="el-GR"/>
+        </w:rPr>
+      </w:pPr>
+    </w:p>
+    <w:p>
+      <w:pPr>
+        <w:pStyle w:val="a4"/>
+        <w:ind w:left="360"/>
+        <w:jc w:val="center"/>
+        <w:rPr>
+          <w:b/>
+          <w:bCs/>
+          <w:lang w:val="el-GR"/>
+        </w:rPr>
+      </w:pPr>
+      <w:r>
+        <w:rPr>
+          <w:b/>
+          <w:bCs/>
+          <w:lang w:val="el-GR"/>
+        </w:rPr>
+        <w:t>2</w:t>
+      </w:r>
+      <w:r>
+        <w:rPr>
+          <w:b/>
+          <w:bCs/>
+          <w:vertAlign w:val="superscript"/>
+          <w:lang w:val="el-GR"/>
+        </w:rPr>
+        <w:t>η</w:t>
+      </w:r>
+      <w:r>
+        <w:rPr>
+          <w:b/>
+          <w:bCs/>
+          <w:lang w:val="el-GR"/>
+        </w:rPr>
+        <w:t xml:space="preserve"> Εναλλακτική Ροή Σεναρίου: Ο υπάλληλος επιθυμεί να </w:t>
+      </w:r>
+      <w:r>
+        <w:rPr>
+          <w:b/>
+          <w:bCs/>
+          <w:lang w:val="el-GR"/>
+        </w:rPr>
+        <w:t xml:space="preserve">δει μία υπάρχουσα </w:t>
+      </w:r>
+      <w:r>
+        <w:rPr>
+          <w:b/>
+          <w:bCs/>
+        </w:rPr>
+        <w:t>To</w:t>
+      </w:r>
+      <w:r>
+        <w:rPr>
+          <w:b/>
+          <w:bCs/>
+          <w:lang w:val="el-GR"/>
+        </w:rPr>
+        <w:t xml:space="preserve"> </w:t>
+      </w:r>
+      <w:r>
+        <w:rPr>
+          <w:b/>
+          <w:bCs/>
+          <w:lang w:val="el-GR"/>
+        </w:rPr>
+        <w:t>–</w:t>
+      </w:r>
+      <w:r>
+        <w:rPr>
+          <w:b/>
+          <w:bCs/>
+          <w:lang w:val="el-GR"/>
+        </w:rPr>
+        <w:t xml:space="preserve"> </w:t>
+      </w:r>
+      <w:r>
+        <w:rPr>
+          <w:b/>
+          <w:bCs/>
+        </w:rPr>
+        <w:t>Do</w:t>
+      </w:r>
+      <w:r>
+        <w:rPr>
+          <w:b/>
+          <w:bCs/>
+          <w:lang w:val="el-GR"/>
+        </w:rPr>
+        <w:t xml:space="preserve"> λίστα, χωρίς να την επεξεργαστεί.</w:t>
+      </w:r>
+    </w:p>
+    <w:p>
+      <w:pPr>
+        <w:pStyle w:val="a4"/>
+        <w:ind w:left="360"/>
+        <w:jc w:val="center"/>
+        <w:rPr>
+          <w:b/>
+          <w:bCs/>
+          <w:lang w:val="el-GR"/>
+        </w:rPr>
+      </w:pPr>
+    </w:p>
+    <w:p>
+      <w:pPr>
+        <w:ind w:left="1440" w:hanging="1080"/>
+        <w:rPr>
+          <w:lang w:val="el-GR"/>
+        </w:rPr>
+      </w:pPr>
+      <w:r>
+        <w:rPr>
+          <w:lang w:val="el-GR"/>
+        </w:rPr>
+        <w:t>1</w:t>
+      </w:r>
+      <w:r>
+        <w:rPr>
+          <w:lang w:val="el-GR"/>
+        </w:rPr>
+        <w:t>.β.1.</w:t>
+      </w:r>
+      <w:r>
+        <w:rPr>
+          <w:lang w:val="el-GR"/>
+        </w:rPr>
+        <w:tab/>
+        <w:t xml:space="preserve">Χρησιμοποιώντας την επιλογή αναζήτησης, αναζητά την </w:t>
+      </w:r>
+      <w:r>
+        <w:t>To</w:t>
+      </w:r>
+      <w:r>
+        <w:rPr>
+          <w:lang w:val="el-GR"/>
+        </w:rPr>
+        <w:t xml:space="preserve"> - </w:t>
+      </w:r>
+      <w:r>
+        <w:t>Do</w:t>
+      </w:r>
+      <w:r>
+        <w:rPr>
+          <w:lang w:val="el-GR"/>
+        </w:rPr>
+        <w:t xml:space="preserve"> Λίστα που επιθυμεί να </w:t>
+      </w:r>
+      <w:r>
+        <w:rPr>
+          <w:lang w:val="el-GR"/>
+        </w:rPr>
+        <w:t>προβάλει</w:t>
+      </w:r>
+      <w:r>
+        <w:rPr>
+          <w:lang w:val="el-GR"/>
+        </w:rPr>
+        <w:t>.</w:t>
+      </w:r>
+    </w:p>
+    <w:p>
+      <w:pPr>
+        <w:ind w:left="1440" w:hanging="1080"/>
+        <w:rPr>
+          <w:lang w:val="el-GR"/>
+        </w:rPr>
+      </w:pPr>
+      <w:r>
+        <w:rPr>
+          <w:lang w:val="el-GR"/>
+        </w:rPr>
+        <w:t>1.β.2.</w:t>
+      </w:r>
+      <w:r>
+        <w:rPr>
+          <w:lang w:val="el-GR"/>
+        </w:rPr>
+        <w:tab/>
+        <w:t>Εμφανίζονται οι καταχωρίσεις της</w:t>
+      </w:r>
+      <w:r>
+        <w:rPr>
+          <w:lang w:val="el-GR"/>
+        </w:rPr>
+        <w:t xml:space="preserve"> </w:t>
+      </w:r>
+      <w:r>
+        <w:t>To</w:t>
+      </w:r>
+      <w:r>
+        <w:rPr>
+          <w:lang w:val="el-GR"/>
+        </w:rPr>
+        <w:t xml:space="preserve"> – </w:t>
+      </w:r>
+      <w:r>
+        <w:t>Do</w:t>
+      </w:r>
+      <w:r>
+        <w:rPr>
+          <w:lang w:val="el-GR"/>
+        </w:rPr>
+        <w:t xml:space="preserve"> λίστα</w:t>
+      </w:r>
+      <w:r>
+        <w:rPr>
+          <w:lang w:val="el-GR"/>
+        </w:rPr>
+        <w:t>ς, χωρίς δυνατότητα επεξεργασίας.</w:t>
+      </w:r>
+    </w:p>
+    <w:p>
+      <w:pPr>
+        <w:pStyle w:val="a3"/>
+        <w:rPr>
+          <w:lang w:val="el-GR"/>
+        </w:rPr>
+      </w:pPr>
+    </w:p>
+    <w:p>
+      <w:pPr>
+        <w:pStyle w:val="a4"/>
+        <w:ind w:left="360"/>
+        <w:jc w:val="center"/>
+        <w:rPr>
+          <w:lang w:val="el-GR"/>
+        </w:rPr>
+      </w:pPr>
+      <w:r>
+        <w:rPr>
+          <w:b/>
+          <w:bCs/>
+          <w:lang w:val="el-GR"/>
+        </w:rPr>
+        <w:t>3</w:t>
+      </w:r>
+      <w:r>
+        <w:rPr>
+          <w:b/>
+          <w:bCs/>
+          <w:vertAlign w:val="superscript"/>
+          <w:lang w:val="el-GR"/>
+        </w:rPr>
+        <w:t>η</w:t>
+      </w:r>
+      <w:r>
+        <w:rPr>
+          <w:b/>
+          <w:bCs/>
+          <w:lang w:val="el-GR"/>
+        </w:rPr>
+        <w:t xml:space="preserve"> Εναλλακτική Ροή Σεναρίου: Ο υπάλληλος επιθυμεί να </w:t>
+      </w:r>
+      <w:r>
+        <w:rPr>
+          <w:b/>
+          <w:bCs/>
+          <w:lang w:val="el-GR"/>
+        </w:rPr>
+        <w:t xml:space="preserve">επεξεργαστεί τις καταχωρίσεις που περιέχονται σε μία υπάρχουσα </w:t>
+      </w:r>
+      <w:r>
+        <w:rPr>
+          <w:b/>
+          <w:bCs/>
+        </w:rPr>
+        <w:t>To</w:t>
+      </w:r>
+      <w:r>
+        <w:rPr>
+          <w:b/>
+          <w:bCs/>
+          <w:lang w:val="el-GR"/>
+        </w:rPr>
+        <w:t xml:space="preserve"> </w:t>
+      </w:r>
+      <w:r>
+        <w:rPr>
+          <w:b/>
+          <w:bCs/>
+          <w:lang w:val="el-GR"/>
+        </w:rPr>
+        <w:t>–</w:t>
+      </w:r>
+      <w:r>
+        <w:rPr>
+          <w:b/>
+          <w:bCs/>
+          <w:lang w:val="el-GR"/>
+        </w:rPr>
+        <w:t xml:space="preserve"> </w:t>
+      </w:r>
+      <w:r>
+        <w:rPr>
+          <w:b/>
+          <w:bCs/>
+        </w:rPr>
+        <w:t>Do</w:t>
+      </w:r>
+      <w:r>
+        <w:rPr>
+          <w:b/>
+          <w:bCs/>
+          <w:lang w:val="el-GR"/>
+        </w:rPr>
+        <w:t xml:space="preserve"> λίστα.</w:t>
+      </w:r>
+    </w:p>
+    <w:p>
+      <w:pPr>
+        <w:pStyle w:val="a4"/>
+        <w:ind w:left="360"/>
+        <w:jc w:val="center"/>
+        <w:rPr>
+          <w:lang w:val="el-GR"/>
+        </w:rPr>
+      </w:pPr>
+    </w:p>
+    <w:p>
+      <w:pPr>
+        <w:ind w:left="1440" w:hanging="1080"/>
+        <w:rPr>
+          <w:lang w:val="el-GR"/>
+        </w:rPr>
+      </w:pPr>
+      <w:r>
+        <w:rPr>
+          <w:lang w:val="el-GR"/>
+        </w:rPr>
+        <w:t>3</w:t>
+      </w:r>
+      <w:r>
+        <w:rPr>
+          <w:lang w:val="el-GR"/>
+        </w:rPr>
+        <w:t>.α.</w:t>
+      </w:r>
+      <w:r>
+        <w:rPr>
+          <w:lang w:val="el-GR"/>
+        </w:rPr>
+        <w:t>1</w:t>
+      </w:r>
+      <w:r>
+        <w:rPr>
+          <w:lang w:val="el-GR"/>
+        </w:rPr>
+        <w:t>.</w:t>
+      </w:r>
+      <w:r>
+        <w:rPr>
+          <w:lang w:val="el-GR"/>
+        </w:rPr>
+        <w:t xml:space="preserve">   </w:t>
+      </w:r>
+      <w:r>
+        <w:rPr>
+          <w:lang w:val="el-GR"/>
+        </w:rPr>
+        <w:tab/>
+        <w:t xml:space="preserve">Έπειτα, ο υπάλληλος επιλέγει την δυνατότητα επεξεργασίας καταχωρίσεων της </w:t>
+      </w:r>
+      <w:r>
+        <w:t>To</w:t>
+      </w:r>
+      <w:r>
+        <w:rPr>
+          <w:lang w:val="el-GR"/>
+        </w:rPr>
+        <w:t xml:space="preserve"> </w:t>
+      </w:r>
+      <w:r>
+        <w:rPr>
+          <w:lang w:val="el-GR"/>
+        </w:rPr>
+        <w:t>–</w:t>
+      </w:r>
+      <w:r>
+        <w:rPr>
+          <w:lang w:val="el-GR"/>
+        </w:rPr>
+        <w:t xml:space="preserve"> </w:t>
+      </w:r>
+      <w:r>
+        <w:t>Do</w:t>
+      </w:r>
+      <w:r>
+        <w:rPr>
+          <w:lang w:val="el-GR"/>
+        </w:rPr>
+        <w:t xml:space="preserve"> </w:t>
+      </w:r>
+      <w:r>
+        <w:rPr>
+          <w:lang w:val="el-GR"/>
+        </w:rPr>
+        <w:t>Λίστας.</w:t>
+      </w:r>
+    </w:p>
+    <w:p>
+      <w:pPr>
+        <w:ind w:left="1440" w:hanging="1080"/>
+        <w:rPr>
+          <w:lang w:val="el-GR"/>
+        </w:rPr>
+      </w:pPr>
+      <w:r>
+        <w:rPr>
+          <w:lang w:val="el-GR"/>
+        </w:rPr>
+        <w:t>3.α.2.</w:t>
+      </w:r>
+      <w:r>
+        <w:rPr>
+          <w:lang w:val="el-GR"/>
+        </w:rPr>
+        <w:tab/>
+        <w:t>Εμφανίζονται οι καταχωρίσεις της</w:t>
+      </w:r>
+      <w:r>
+        <w:rPr>
+          <w:lang w:val="el-GR"/>
+        </w:rPr>
+        <w:t xml:space="preserve"> </w:t>
+      </w:r>
+      <w:r>
+        <w:t>To</w:t>
+      </w:r>
+      <w:r>
+        <w:rPr>
+          <w:lang w:val="el-GR"/>
+        </w:rPr>
+        <w:t xml:space="preserve"> – </w:t>
+      </w:r>
+      <w:r>
+        <w:t>Do</w:t>
+      </w:r>
+      <w:r>
+        <w:rPr>
+          <w:lang w:val="el-GR"/>
+        </w:rPr>
+        <w:t xml:space="preserve"> λίστα</w:t>
+      </w:r>
+      <w:r>
+        <w:rPr>
+          <w:lang w:val="el-GR"/>
+        </w:rPr>
+        <w:t>ς, καθώς και οι δυνατότητες επεξεργασίας αυτών.</w:t>
+      </w:r>
+    </w:p>
+    <w:p>
+      <w:pPr>
+        <w:ind w:left="1440" w:hanging="1080"/>
+        <w:rPr>
+          <w:lang w:val="el-GR"/>
+        </w:rPr>
+      </w:pPr>
+      <w:r>
+        <w:rPr>
+          <w:lang w:val="el-GR"/>
+        </w:rPr>
+        <w:t>3.α.3.</w:t>
+      </w:r>
+      <w:r>
+        <w:rPr>
+          <w:lang w:val="el-GR"/>
+        </w:rPr>
+        <w:tab/>
+        <w:t>Ο χρήστης επιλέγει να επεξεργαστεί μία υπάρχουσα καταχώρηση, να διαγράψει μία υπάρχουσα ή να δημιουργήσει μία νέα.</w:t>
+      </w:r>
+    </w:p>
+    <w:p>
+      <w:pPr>
+        <w:ind w:left="1440" w:hanging="1080"/>
+        <w:rPr>
+          <w:lang w:val="el-GR"/>
+        </w:rPr>
+      </w:pPr>
+      <w:r>
+        <w:rPr>
+          <w:lang w:val="el-GR"/>
+        </w:rPr>
+        <w:t>3.α.4.</w:t>
+      </w:r>
+      <w:r>
+        <w:rPr>
+          <w:lang w:val="el-GR"/>
+        </w:rPr>
+        <w:tab/>
+        <w:t xml:space="preserve">Με την ολοκλήρωση της επεξεργασίας των καταχωρίσεων της </w:t>
+      </w:r>
+      <w:r>
+        <w:t>To</w:t>
+      </w:r>
+      <w:r>
+        <w:rPr>
+          <w:lang w:val="el-GR"/>
+        </w:rPr>
+        <w:t xml:space="preserve"> </w:t>
+      </w:r>
+      <w:r>
+        <w:rPr>
+          <w:lang w:val="el-GR"/>
+        </w:rPr>
+        <w:t>–</w:t>
+      </w:r>
+      <w:r>
+        <w:rPr>
+          <w:lang w:val="el-GR"/>
+        </w:rPr>
+        <w:t xml:space="preserve"> </w:t>
+      </w:r>
+      <w:r>
+        <w:t>Do</w:t>
+      </w:r>
+      <w:r>
+        <w:rPr>
+          <w:lang w:val="el-GR"/>
+        </w:rPr>
+        <w:t xml:space="preserve"> </w:t>
+      </w:r>
+      <w:r>
+        <w:rPr>
+          <w:lang w:val="el-GR"/>
+        </w:rPr>
+        <w:t>Λίστας, ο χρήστης επιλέγει αν θέλει να αποθηκεύσει τις αλλαγές.</w:t>
+      </w:r>
+    </w:p>
+    <w:p>
+      <w:pPr>
+        <w:rPr>
+          <w:lang w:val="el-GR"/>
+        </w:rPr>
+      </w:pPr>
+    </w:p>
+    <w:p>
+      <w:pPr>
+        <w:pStyle w:val="a4"/>
+        <w:ind w:left="360"/>
+        <w:jc w:val="center"/>
+        <w:rPr>
+          <w:b/>
+          <w:bCs/>
+          <w:lang w:val="el-GR"/>
+        </w:rPr>
+      </w:pPr>
+      <w:r>
+        <w:rPr>
+          <w:b/>
+          <w:bCs/>
+          <w:lang w:val="el-GR"/>
+        </w:rPr>
+        <w:t>4</w:t>
+      </w:r>
+      <w:r>
+        <w:rPr>
+          <w:b/>
+          <w:bCs/>
+          <w:vertAlign w:val="superscript"/>
+          <w:lang w:val="el-GR"/>
+        </w:rPr>
+        <w:t>η</w:t>
+      </w:r>
+      <w:r>
+        <w:rPr>
+          <w:b/>
+          <w:bCs/>
+          <w:lang w:val="el-GR"/>
+        </w:rPr>
+        <w:t xml:space="preserve"> Εναλλακτική Ροή Σεναρίου: Ο υπάλληλος επιθυμεί να </w:t>
+      </w:r>
+      <w:r>
+        <w:rPr>
+          <w:b/>
+          <w:bCs/>
+          <w:lang w:val="el-GR"/>
+        </w:rPr>
+        <w:t xml:space="preserve">σημειώσει ορισμένες από τις καταχωρίσεις που περιέχονται σε μία υπάρχουσα </w:t>
+      </w:r>
+      <w:r>
+        <w:rPr>
+          <w:b/>
+          <w:bCs/>
+        </w:rPr>
+        <w:t>To</w:t>
+      </w:r>
+      <w:r>
+        <w:rPr>
+          <w:b/>
+          <w:bCs/>
+          <w:lang w:val="el-GR"/>
+        </w:rPr>
+        <w:t xml:space="preserve"> </w:t>
+      </w:r>
+      <w:r>
+        <w:rPr>
+          <w:b/>
+          <w:bCs/>
+          <w:lang w:val="el-GR"/>
+        </w:rPr>
+        <w:t>–</w:t>
+      </w:r>
+      <w:r>
+        <w:rPr>
+          <w:b/>
+          <w:bCs/>
+          <w:lang w:val="el-GR"/>
+        </w:rPr>
+        <w:t xml:space="preserve"> </w:t>
+      </w:r>
+      <w:r>
+        <w:rPr>
+          <w:b/>
+          <w:bCs/>
+        </w:rPr>
+        <w:t>Do</w:t>
+      </w:r>
+      <w:r>
+        <w:rPr>
+          <w:b/>
+          <w:bCs/>
+          <w:lang w:val="el-GR"/>
+        </w:rPr>
+        <w:t xml:space="preserve"> λίστα, ως ολοκληρωμένες.</w:t>
+      </w:r>
+    </w:p>
+    <w:p>
+      <w:pPr>
+        <w:pStyle w:val="a4"/>
+        <w:ind w:left="360"/>
+        <w:jc w:val="center"/>
+        <w:rPr>
+          <w:b/>
+          <w:bCs/>
+          <w:lang w:val="el-GR"/>
+        </w:rPr>
+      </w:pPr>
+    </w:p>
+    <w:p>
+      <w:pPr>
+        <w:pStyle w:val="a4"/>
+        <w:ind w:left="360"/>
+        <w:jc w:val="center"/>
+        <w:rPr>
+          <w:b/>
+          <w:bCs/>
+          <w:lang w:val="el-GR"/>
+        </w:rPr>
+      </w:pPr>
+    </w:p>
+    <w:p>
+      <w:pPr>
+        <w:ind w:left="360"/>
+        <w:rPr>
+          <w:lang w:val="el-GR"/>
+        </w:rPr>
+      </w:pPr>
+      <w:r>
+        <w:rPr>
+          <w:lang w:val="el-GR"/>
+        </w:rPr>
+        <w:t>3</w:t>
+      </w:r>
+      <w:r>
+        <w:rPr>
+          <w:lang w:val="el-GR"/>
+        </w:rPr>
+        <w:t>.</w:t>
+      </w:r>
+      <w:r>
+        <w:rPr>
+          <w:lang w:val="el-GR"/>
+        </w:rPr>
+        <w:t>β</w:t>
+      </w:r>
+      <w:r>
+        <w:rPr>
+          <w:lang w:val="el-GR"/>
+        </w:rPr>
+        <w:t>.</w:t>
+      </w:r>
+      <w:r>
+        <w:rPr>
+          <w:lang w:val="el-GR"/>
+        </w:rPr>
+        <w:t>1</w:t>
+      </w:r>
+      <w:r>
+        <w:rPr>
+          <w:lang w:val="el-GR"/>
+        </w:rPr>
+        <w:t>.</w:t>
+      </w:r>
+      <w:r>
+        <w:rPr>
+          <w:lang w:val="el-GR"/>
+        </w:rPr>
+        <w:t xml:space="preserve">  </w:t>
+      </w:r>
+      <w:r>
+        <w:rPr>
+          <w:lang w:val="el-GR"/>
+        </w:rPr>
+        <w:tab/>
+        <w:t>Έπειτα, ο υπάλληλος επιλέγει την δυνατότητα επεξεργασίας καταχωρίσεων.</w:t>
+      </w:r>
+    </w:p>
+    <w:p>
+      <w:pPr>
+        <w:ind w:left="1440" w:hanging="1080"/>
+        <w:rPr>
+          <w:lang w:val="el-GR"/>
+        </w:rPr>
+      </w:pPr>
+      <w:r>
+        <w:rPr>
+          <w:lang w:val="el-GR"/>
+        </w:rPr>
+        <w:lastRenderedPageBreak/>
+        <w:t>3.β.2.</w:t>
+      </w:r>
+      <w:r>
+        <w:rPr>
+          <w:lang w:val="el-GR"/>
+        </w:rPr>
+        <w:tab/>
+        <w:t>Εμφανίζονται οι καταχωρίσεις της</w:t>
+      </w:r>
+      <w:r>
+        <w:rPr>
+          <w:lang w:val="el-GR"/>
+        </w:rPr>
+        <w:t xml:space="preserve"> </w:t>
+      </w:r>
+      <w:r>
+        <w:t>To</w:t>
+      </w:r>
+      <w:r>
+        <w:rPr>
+          <w:lang w:val="el-GR"/>
+        </w:rPr>
+        <w:t xml:space="preserve"> – </w:t>
+      </w:r>
+      <w:r>
+        <w:t>Do</w:t>
+      </w:r>
+      <w:r>
+        <w:rPr>
+          <w:lang w:val="el-GR"/>
+        </w:rPr>
+        <w:t xml:space="preserve"> λίστα</w:t>
+      </w:r>
+      <w:r>
+        <w:rPr>
+          <w:lang w:val="el-GR"/>
+        </w:rPr>
+        <w:t>ς, καθώς και οι δυνατότητες επεξεργασίας αυτών.</w:t>
+      </w:r>
+    </w:p>
+    <w:p>
+      <w:pPr>
+        <w:ind w:left="1440" w:hanging="1080"/>
+        <w:rPr>
+          <w:lang w:val="el-GR"/>
+        </w:rPr>
+      </w:pPr>
+      <w:r>
+        <w:rPr>
+          <w:lang w:val="el-GR"/>
+        </w:rPr>
+        <w:t>3.β.3.</w:t>
+      </w:r>
+      <w:r>
+        <w:rPr>
+          <w:lang w:val="el-GR"/>
+        </w:rPr>
+        <w:tab/>
+        <w:t>Από της εμφανιζόμενες καταχωρίσεις, επιλέγει τις διεκπεραιωμένες, οι οποίες επισημαίνονται κατάλληλα.</w:t>
+      </w:r>
+    </w:p>
+    <w:p>
+      <w:pPr>
+        <w:ind w:left="1440" w:hanging="1080"/>
+        <w:rPr>
+          <w:lang w:val="el-GR"/>
+        </w:rPr>
+      </w:pPr>
+      <w:r>
+        <w:rPr>
+          <w:lang w:val="el-GR"/>
+        </w:rPr>
+        <w:t>3.β.4.</w:t>
+      </w:r>
+      <w:r>
+        <w:rPr>
+          <w:lang w:val="el-GR"/>
+        </w:rPr>
+        <w:tab/>
+        <w:t xml:space="preserve">Με την ολοκλήρωση της επεξεργασίας των καταχωρίσεων της </w:t>
+      </w:r>
+      <w:r>
+        <w:t>To</w:t>
+      </w:r>
+      <w:r>
+        <w:rPr>
+          <w:lang w:val="el-GR"/>
+        </w:rPr>
+        <w:t xml:space="preserve"> </w:t>
+      </w:r>
+      <w:r>
+        <w:rPr>
+          <w:lang w:val="el-GR"/>
+        </w:rPr>
+        <w:t>–</w:t>
+      </w:r>
+      <w:r>
+        <w:rPr>
+          <w:lang w:val="el-GR"/>
+        </w:rPr>
+        <w:t xml:space="preserve"> </w:t>
+      </w:r>
+      <w:r>
+        <w:t>Do</w:t>
+      </w:r>
+      <w:r>
+        <w:rPr>
+          <w:lang w:val="el-GR"/>
+        </w:rPr>
+        <w:t xml:space="preserve"> </w:t>
+      </w:r>
+      <w:r>
+        <w:rPr>
+          <w:lang w:val="el-GR"/>
+        </w:rPr>
+        <w:t>Λίστας, ο χρήστης επιλέγει αν θέλει να αποθηκεύσει τις αλλαγές.</w:t>
+      </w:r>
+    </w:p>
+    <w:p>
+      <w:pPr>
+        <w:rPr>
+          <w:lang w:val="el-GR"/>
+        </w:rPr>
+      </w:pPr>
+    </w:p>
+    <w:p>
+      <w:pPr>
+        <w:pStyle w:val="a4"/>
+        <w:ind w:left="360"/>
+        <w:jc w:val="center"/>
+        <w:rPr>
+          <w:b/>
+          <w:bCs/>
+          <w:lang w:val="el-GR"/>
+        </w:rPr>
+      </w:pPr>
+      <w:r>
+        <w:rPr>
+          <w:b/>
+          <w:bCs/>
+          <w:lang w:val="el-GR"/>
+        </w:rPr>
+        <w:t>5</w:t>
+      </w:r>
+      <w:r>
+        <w:rPr>
+          <w:b/>
+          <w:bCs/>
+          <w:vertAlign w:val="superscript"/>
+          <w:lang w:val="el-GR"/>
+        </w:rPr>
+        <w:t>η</w:t>
+      </w:r>
+      <w:r>
+        <w:rPr>
+          <w:b/>
+          <w:bCs/>
+          <w:lang w:val="el-GR"/>
+        </w:rPr>
+        <w:t xml:space="preserve"> Εναλλακτική Ροή Σεναρίου: Ο υπάλληλος επιθυμεί να </w:t>
+      </w:r>
+      <w:r>
+        <w:rPr>
+          <w:b/>
+          <w:bCs/>
+          <w:lang w:val="el-GR"/>
+        </w:rPr>
+        <w:t xml:space="preserve">διαγράψει μία υπάρχουσα </w:t>
+      </w:r>
+      <w:r>
+        <w:rPr>
+          <w:b/>
+          <w:bCs/>
+        </w:rPr>
+        <w:t>To</w:t>
+      </w:r>
+      <w:r>
+        <w:rPr>
+          <w:b/>
+          <w:bCs/>
+          <w:lang w:val="el-GR"/>
+        </w:rPr>
+        <w:t xml:space="preserve"> </w:t>
+      </w:r>
+      <w:r>
+        <w:rPr>
+          <w:b/>
+          <w:bCs/>
+          <w:lang w:val="el-GR"/>
+        </w:rPr>
+        <w:t>–</w:t>
+      </w:r>
+      <w:r>
+        <w:rPr>
+          <w:b/>
+          <w:bCs/>
+          <w:lang w:val="el-GR"/>
+        </w:rPr>
+        <w:t xml:space="preserve"> </w:t>
+      </w:r>
+      <w:r>
+        <w:rPr>
+          <w:b/>
+          <w:bCs/>
+        </w:rPr>
+        <w:t>Do</w:t>
+      </w:r>
+      <w:r>
+        <w:rPr>
+          <w:b/>
+          <w:bCs/>
+          <w:lang w:val="el-GR"/>
+        </w:rPr>
+        <w:t xml:space="preserve"> λίστα.</w:t>
+      </w:r>
+    </w:p>
+    <w:p>
+      <w:pPr>
+        <w:pStyle w:val="a4"/>
+        <w:ind w:left="360"/>
+        <w:jc w:val="center"/>
+        <w:rPr>
+          <w:b/>
+          <w:bCs/>
+          <w:lang w:val="el-GR"/>
+        </w:rPr>
+      </w:pPr>
+    </w:p>
+    <w:p>
+      <w:pPr>
+        <w:ind w:left="1440" w:hanging="1080"/>
+        <w:rPr>
+          <w:lang w:val="el-GR"/>
+        </w:rPr>
+      </w:pPr>
+      <w:r>
+        <w:rPr>
+          <w:lang w:val="el-GR"/>
+        </w:rPr>
+        <w:t>2</w:t>
+      </w:r>
+      <w:r>
+        <w:rPr>
+          <w:lang w:val="el-GR"/>
+        </w:rPr>
+        <w:t>.</w:t>
+      </w:r>
+      <w:r>
+        <w:rPr>
+          <w:lang w:val="el-GR"/>
+        </w:rPr>
+        <w:t>α</w:t>
+      </w:r>
+      <w:r>
+        <w:rPr>
+          <w:lang w:val="el-GR"/>
+        </w:rPr>
+        <w:t>.</w:t>
+      </w:r>
+      <w:r>
+        <w:rPr>
+          <w:lang w:val="el-GR"/>
+        </w:rPr>
+        <w:t>1</w:t>
+      </w:r>
+      <w:r>
+        <w:rPr>
+          <w:lang w:val="el-GR"/>
+        </w:rPr>
+        <w:t>.</w:t>
+      </w:r>
+      <w:r>
+        <w:rPr>
+          <w:lang w:val="el-GR"/>
+        </w:rPr>
+        <w:t xml:space="preserve">   </w:t>
+      </w:r>
+      <w:r>
+        <w:rPr>
+          <w:lang w:val="el-GR"/>
+        </w:rPr>
+        <w:tab/>
+        <w:t xml:space="preserve">Έπειτα, ο υπάλληλος επιλέγει την δυνατότητα διαγραφής της επιλεγμένης </w:t>
+      </w:r>
+      <w:r>
+        <w:t>To</w:t>
+      </w:r>
+      <w:r>
+        <w:rPr>
+          <w:lang w:val="el-GR"/>
+        </w:rPr>
+        <w:t xml:space="preserve"> – </w:t>
+      </w:r>
+      <w:r>
+        <w:t>Do</w:t>
+      </w:r>
+      <w:r>
+        <w:rPr>
+          <w:lang w:val="el-GR"/>
+        </w:rPr>
+        <w:t xml:space="preserve"> Λίστας.</w:t>
+      </w:r>
+    </w:p>
+    <w:p>
+      <w:pPr>
+        <w:ind w:left="1440" w:hanging="1080"/>
+        <w:rPr>
+          <w:lang w:val="el-GR"/>
+        </w:rPr>
+      </w:pPr>
+      <w:r>
+        <w:rPr>
+          <w:lang w:val="el-GR"/>
+        </w:rPr>
+        <w:t>2.α.2.</w:t>
+      </w:r>
+      <w:r>
+        <w:rPr>
+          <w:lang w:val="el-GR"/>
+        </w:rPr>
+        <w:tab/>
+        <w:t xml:space="preserve">Εμφανίζεται κατάλληλο μήνυμα και μετά από την επιβεβαίωση του υπάλληλου, η </w:t>
+      </w:r>
+      <w:r>
+        <w:t>To</w:t>
+      </w:r>
+      <w:r>
+        <w:rPr>
+          <w:lang w:val="el-GR"/>
+        </w:rPr>
+        <w:t xml:space="preserve"> – </w:t>
+      </w:r>
+      <w:r>
+        <w:t>Do</w:t>
+      </w:r>
+      <w:r>
+        <w:rPr>
+          <w:lang w:val="el-GR"/>
+        </w:rPr>
+        <w:t xml:space="preserve"> Λίστα, καθώς και οι καταχωρίσεις της, διαγράφονται επιτυχώς από το σύστημα.</w:t>
+      </w:r>
+    </w:p>
+    <w:p>
+      <w:pPr>
+        <w:rPr>
+          <w:lang w:val="el-GR"/>
+        </w:rPr>
+      </w:pPr>
+    </w:p>
     <w:sectPr>
       <w:pgSz w:w="12240" w:h="15840"/>
       <w:pgMar w:top="1440" w:right="1440" w:bottom="1440" w:left="1440" w:header="708" w:footer="708" w:gutter="0"/>
@@ -66,6 +1772,100 @@
     </w:sectPr>
   </w:body>
 </w:document>
+</file>
+
+<file path=word/numbering.xml><?xml version="1.0" encoding="utf-8"?>
+<w:numbering xmlns:wpc="http://schemas.microsoft.com/office/word/2010/wordprocessingCanvas" xmlns:cx="http://schemas.microsoft.com/office/drawing/2014/chartex" xmlns:cx1="http://schemas.microsoft.com/office/drawing/2015/9/8/chartex" xmlns:cx2="http://schemas.microsoft.com/office/drawing/2015/10/21/chartex" xmlns:cx3="http://schemas.microsoft.com/office/drawing/2016/5/9/chartex" xmlns:cx4="http://schemas.microsoft.com/office/drawing/2016/5/10/chartex" xmlns:cx5="http://schemas.microsoft.com/office/drawing/2016/5/11/chartex" xmlns:cx6="http://schemas.microsoft.com/office/drawing/2016/5/12/chartex" xmlns:cx7="http://schemas.microsoft.com/office/drawing/2016/5/13/chartex" xmlns:cx8="http://schemas.microsoft.com/office/drawing/2016/5/14/chartex" xmlns:mc="http://schemas.openxmlformats.org/markup-compatibility/2006" xmlns:aink="http://schemas.microsoft.com/office/drawing/2016/ink" xmlns:am3d="http://schemas.microsoft.com/office/drawing/2017/model3d" xmlns:o="urn:schemas-microsoft-com:office:office" xmlns:r="http://schemas.openxmlformats.org/officeDocument/2006/relationships" xmlns:m="http://schemas.openxmlformats.org/officeDocument/2006/math" xmlns:v="urn:schemas-microsoft-com:vml" xmlns:wp14="http://schemas.microsoft.com/office/word/2010/wordprocessingDrawing" xmlns:wp="http://schemas.openxmlformats.org/drawingml/2006/wordprocessingDrawing" xmlns:w10="urn:schemas-microsoft-com:office:word" xmlns:w="http://schemas.openxmlformats.org/wordprocessingml/2006/main" xmlns:w14="http://schemas.microsoft.com/office/word/2010/wordml" xmlns:w15="http://schemas.microsoft.com/office/word/2012/wordml" xmlns:w16cid="http://schemas.microsoft.com/office/word/2016/wordml/cid" xmlns:w16se="http://schemas.microsoft.com/office/word/2015/wordml/symex" xmlns:wpg="http://schemas.microsoft.com/office/word/2010/wordprocessingGroup" xmlns:wpi="http://schemas.microsoft.com/office/word/2010/wordprocessingInk" xmlns:wne="http://schemas.microsoft.com/office/word/2006/wordml" xmlns:wps="http://schemas.microsoft.com/office/word/2010/wordprocessingShape" mc:Ignorable="w14 w15 w16se w16cid wp14">
+  <w:abstractNum w:abstractNumId="0" w15:restartNumberingAfterBreak="0">
+    <w:nsid w:val="43985A24"/>
+    <w:multiLevelType w:val="hybridMultilevel"/>
+    <w:tmpl w:val="274AB4CE"/>
+    <w:lvl w:ilvl="0" w:tplc="0408000F">
+      <w:start w:val="1"/>
+      <w:numFmt w:val="decimal"/>
+      <w:lvlText w:val="%1."/>
+      <w:lvlJc w:val="left"/>
+      <w:pPr>
+        <w:ind w:left="720" w:hanging="360"/>
+      </w:pPr>
+    </w:lvl>
+    <w:lvl w:ilvl="1" w:tplc="04080019" w:tentative="1">
+      <w:start w:val="1"/>
+      <w:numFmt w:val="lowerLetter"/>
+      <w:lvlText w:val="%2."/>
+      <w:lvlJc w:val="left"/>
+      <w:pPr>
+        <w:ind w:left="1440" w:hanging="360"/>
+      </w:pPr>
+    </w:lvl>
+    <w:lvl w:ilvl="2" w:tplc="0408001B" w:tentative="1">
+      <w:start w:val="1"/>
+      <w:numFmt w:val="lowerRoman"/>
+      <w:lvlText w:val="%3."/>
+      <w:lvlJc w:val="right"/>
+      <w:pPr>
+        <w:ind w:left="2160" w:hanging="180"/>
+      </w:pPr>
+    </w:lvl>
+    <w:lvl w:ilvl="3" w:tplc="0408000F" w:tentative="1">
+      <w:start w:val="1"/>
+      <w:numFmt w:val="decimal"/>
+      <w:lvlText w:val="%4."/>
+      <w:lvlJc w:val="left"/>
+      <w:pPr>
+        <w:ind w:left="2880" w:hanging="360"/>
+      </w:pPr>
+    </w:lvl>
+    <w:lvl w:ilvl="4" w:tplc="04080019" w:tentative="1">
+      <w:start w:val="1"/>
+      <w:numFmt w:val="lowerLetter"/>
+      <w:lvlText w:val="%5."/>
+      <w:lvlJc w:val="left"/>
+      <w:pPr>
+        <w:ind w:left="3600" w:hanging="360"/>
+      </w:pPr>
+    </w:lvl>
+    <w:lvl w:ilvl="5" w:tplc="0408001B" w:tentative="1">
+      <w:start w:val="1"/>
+      <w:numFmt w:val="lowerRoman"/>
+      <w:lvlText w:val="%6."/>
+      <w:lvlJc w:val="right"/>
+      <w:pPr>
+        <w:ind w:left="4320" w:hanging="180"/>
+      </w:pPr>
+    </w:lvl>
+    <w:lvl w:ilvl="6" w:tplc="0408000F" w:tentative="1">
+      <w:start w:val="1"/>
+      <w:numFmt w:val="decimal"/>
+      <w:lvlText w:val="%7."/>
+      <w:lvlJc w:val="left"/>
+      <w:pPr>
+        <w:ind w:left="5040" w:hanging="360"/>
+      </w:pPr>
+    </w:lvl>
+    <w:lvl w:ilvl="7" w:tplc="04080019" w:tentative="1">
+      <w:start w:val="1"/>
+      <w:numFmt w:val="lowerLetter"/>
+      <w:lvlText w:val="%8."/>
+      <w:lvlJc w:val="left"/>
+      <w:pPr>
+        <w:ind w:left="5760" w:hanging="360"/>
+      </w:pPr>
+    </w:lvl>
+    <w:lvl w:ilvl="8" w:tplc="0408001B" w:tentative="1">
+      <w:start w:val="1"/>
+      <w:numFmt w:val="lowerRoman"/>
+      <w:lvlText w:val="%9."/>
+      <w:lvlJc w:val="right"/>
+      <w:pPr>
+        <w:ind w:left="6480" w:hanging="180"/>
+      </w:pPr>
+    </w:lvl>
+  </w:abstractNum>
+  <w:num w:numId="1">
+    <w:abstractNumId w:val="0"/>
+  </w:num>
+</w:numbering>
 </file>
 
 <file path=word/styles.xml><?xml version="1.0" encoding="utf-8"?>
@@ -191,6 +1991,7 @@
     <w:lsdException w:name="HTML Sample" w:semiHidden="1" w:unhideWhenUsed="1"/>
     <w:lsdException w:name="HTML Typewriter" w:semiHidden="1" w:unhideWhenUsed="1"/>
     <w:lsdException w:name="HTML Variable" w:semiHidden="1" w:unhideWhenUsed="1"/>
+    <w:lsdException w:name="Normal Table" w:semiHidden="1" w:unhideWhenUsed="1"/>
     <w:lsdException w:name="annotation subject" w:semiHidden="1" w:unhideWhenUsed="1"/>
     <w:lsdException w:name="No List" w:semiHidden="1" w:unhideWhenUsed="1"/>
     <w:lsdException w:name="Outline List 1" w:semiHidden="1" w:unhideWhenUsed="1"/>
@@ -237,8 +2038,10 @@
     <w:lsdException w:name="Table Subtle 2" w:semiHidden="1" w:unhideWhenUsed="1"/>
     <w:lsdException w:name="Table Web 1" w:semiHidden="1" w:unhideWhenUsed="1"/>
     <w:lsdException w:name="Table Web 2" w:semiHidden="1" w:unhideWhenUsed="1"/>
+    <w:lsdException w:name="Table Web 3" w:semiHidden="1" w:unhideWhenUsed="1"/>
     <w:lsdException w:name="Balloon Text" w:semiHidden="1" w:unhideWhenUsed="1"/>
     <w:lsdException w:name="Table Grid" w:uiPriority="39"/>
+    <w:lsdException w:name="Table Theme" w:semiHidden="1" w:unhideWhenUsed="1"/>
     <w:lsdException w:name="Placeholder Text" w:semiHidden="1"/>
     <w:lsdException w:name="No Spacing" w:uiPriority="1" w:qFormat="1"/>
     <w:lsdException w:name="Light Shading" w:uiPriority="60"/>
@@ -490,6 +2293,39 @@
     <w:uiPriority w:val="99"/>
     <w:semiHidden/>
     <w:unhideWhenUsed/>
+  </w:style>
+  <w:style w:type="paragraph" w:styleId="a3">
+    <w:name w:val="List Paragraph"/>
+    <w:basedOn w:val="a"/>
+    <w:uiPriority w:val="34"/>
+    <w:qFormat/>
+    <w:rsid w:val="00CB364E"/>
+    <w:pPr>
+      <w:ind w:left="720"/>
+      <w:contextualSpacing/>
+    </w:pPr>
+  </w:style>
+  <w:style w:type="paragraph" w:styleId="a4">
+    <w:name w:val="header"/>
+    <w:basedOn w:val="a"/>
+    <w:link w:val="Char"/>
+    <w:uiPriority w:val="99"/>
+    <w:unhideWhenUsed/>
+    <w:rsid w:val="00CB364E"/>
+    <w:pPr>
+      <w:tabs>
+        <w:tab w:val="center" w:pos="4680"/>
+        <w:tab w:val="right" w:pos="9360"/>
+      </w:tabs>
+      <w:spacing w:after="0" w:line="240" w:lineRule="auto"/>
+    </w:pPr>
+  </w:style>
+  <w:style w:type="character" w:customStyle="1" w:styleId="Char">
+    <w:name w:val="Κεφαλίδα Char"/>
+    <w:basedOn w:val="a0"/>
+    <w:link w:val="a4"/>
+    <w:uiPriority w:val="99"/>
+    <w:rsid w:val="00CB364E"/>
   </w:style>
 </w:styles>
 </file>

</xml_diff>